<commit_message>
modified:   .gitignore 	modified:   Research Proposal.docx
</commit_message>
<xml_diff>
--- a/Research Proposal.docx
+++ b/Research Proposal.docx
@@ -105,7 +105,35 @@
         <w:rPr>
           <w:rFonts w:ascii="Arial" w:hAnsi="Arial" w:cs="Arial"/>
         </w:rPr>
-        <w:t xml:space="preserve"> et al. (2017) mentioned in their research, time management has it’s influence on academic performance, forming of social groups. It also affects the amount of free time one has. Therefore, time management should be held as high priorit</w:t>
+        <w:t xml:space="preserve"> et al. (2017) mentioned in their research, time management has </w:t>
+      </w:r>
+      <w:proofErr w:type="spellStart"/>
+      <w:r>
+        <w:rPr>
+          <w:rFonts w:ascii="Arial" w:hAnsi="Arial" w:cs="Arial"/>
+        </w:rPr>
+        <w:t>it’s</w:t>
+      </w:r>
+      <w:proofErr w:type="spellEnd"/>
+      <w:r>
+        <w:rPr>
+          <w:rFonts w:ascii="Arial" w:hAnsi="Arial" w:cs="Arial"/>
+        </w:rPr>
+        <w:t xml:space="preserve"> influence on academic performance, forming of social groups. It also affects the amount of free time one has. Therefore, time management should be held as </w:t>
+      </w:r>
+      <w:proofErr w:type="gramStart"/>
+      <w:r>
+        <w:rPr>
+          <w:rFonts w:ascii="Arial" w:hAnsi="Arial" w:cs="Arial"/>
+        </w:rPr>
+        <w:t>high</w:t>
+      </w:r>
+      <w:proofErr w:type="gramEnd"/>
+      <w:r>
+        <w:rPr>
+          <w:rFonts w:ascii="Arial" w:hAnsi="Arial" w:cs="Arial"/>
+        </w:rPr>
+        <w:t xml:space="preserve"> priorit</w:t>
       </w:r>
       <w:r>
         <w:rPr>
@@ -121,11 +149,19 @@
           <w:rFonts w:ascii="Arial" w:hAnsi="Arial" w:cs="Arial"/>
         </w:rPr>
       </w:pPr>
-      <w:r>
-        <w:rPr>
-          <w:rFonts w:ascii="Arial" w:hAnsi="Arial" w:cs="Arial"/>
-        </w:rPr>
-        <w:t>Yangyang Fu1</w:t>
+      <w:proofErr w:type="spellStart"/>
+      <w:r>
+        <w:rPr>
+          <w:rFonts w:ascii="Arial" w:hAnsi="Arial" w:cs="Arial"/>
+        </w:rPr>
+        <w:t>Yangyang</w:t>
+      </w:r>
+      <w:proofErr w:type="spellEnd"/>
+      <w:r>
+        <w:rPr>
+          <w:rFonts w:ascii="Arial" w:hAnsi="Arial" w:cs="Arial"/>
+        </w:rPr>
+        <w:t> Fu1</w:t>
       </w:r>
       <w:r>
         <w:rPr>
@@ -163,7 +199,21 @@
         <w:rPr>
           <w:rFonts w:ascii="Arial" w:hAnsi="Arial" w:cs="Arial"/>
         </w:rPr>
-        <w:t xml:space="preserve"> account option, that allows saving data across devices fits the current market trends, offers customer attraction and allows for a sustainable profit generation. This model would attract customers with a free time management tool, while narratively push them toward a paid subscription or a one-time purchase that would allow them to sync their data across devices.</w:t>
+        <w:t xml:space="preserve"> account option, that allows saving data across devices fits the current market trends, offers customer attraction and allows for a sustainable profit generation. This model would attract customers with a free time management tool, while narratively </w:t>
+      </w:r>
+      <w:proofErr w:type="gramStart"/>
+      <w:r>
+        <w:rPr>
+          <w:rFonts w:ascii="Arial" w:hAnsi="Arial" w:cs="Arial"/>
+        </w:rPr>
+        <w:t>push</w:t>
+      </w:r>
+      <w:proofErr w:type="gramEnd"/>
+      <w:r>
+        <w:rPr>
+          <w:rFonts w:ascii="Arial" w:hAnsi="Arial" w:cs="Arial"/>
+        </w:rPr>
+        <w:t xml:space="preserve"> them toward a paid subscription or a one-time purchase that would allow them to sync their data across devices.</w:t>
       </w:r>
     </w:p>
     <w:p>
@@ -208,6 +258,7 @@
         <w:t xml:space="preserve">, </w:t>
       </w:r>
       <w:hyperlink r:id="rId6" w:history="1">
+        <w:proofErr w:type="spellStart"/>
         <w:r>
           <w:rPr>
             <w:rStyle w:val="Hyperlink"/>
@@ -215,6 +266,7 @@
           </w:rPr>
           <w:t>Todoist</w:t>
         </w:r>
+        <w:proofErr w:type="spellEnd"/>
       </w:hyperlink>
       <w:r>
         <w:rPr>
@@ -245,6 +297,7 @@
       <w:r>
         <w:rPr>
           <w:rFonts w:ascii="Arial" w:hAnsi="Arial" w:cs="Arial"/>
+          <w:noProof/>
         </w:rPr>
         <w:drawing>
           <wp:inline distT="0" distB="0" distL="0" distR="0" wp14:anchorId="2C607CD8" wp14:editId="7B6571F1">
@@ -345,11 +398,6 @@
       </w:r>
     </w:p>
     <w:p>
-      <w:pPr>
-        <w:rPr>
-          <w:lang w:val="ru-RU"/>
-        </w:rPr>
-      </w:pPr>
       <w:r>
         <w:lastRenderedPageBreak/>
         <w:tab/>
@@ -358,19 +406,40 @@
     </w:p>
     <w:p>
       <w:r>
-        <w:rPr>
-          <w:lang w:val="ru-RU"/>
-        </w:rPr>
         <w:tab/>
       </w:r>
       <w:r>
-        <w:t>Microsoft To-Do is popular for its integration with Microsoft suite. It is very handy for corporate groups, where scheduling also needs to integrate with meetings, chats, documents.</w:t>
+        <w:t xml:space="preserve">Microsoft To-Do is popular for its integration with Microsoft suite. It is very handy for corporate groups, where scheduling also needs to </w:t>
+      </w:r>
+      <w:proofErr w:type="gramStart"/>
+      <w:r>
+        <w:t>integrate</w:t>
+      </w:r>
+      <w:proofErr w:type="gramEnd"/>
+      <w:r>
+        <w:t xml:space="preserve"> with meetings, chats</w:t>
+      </w:r>
+      <w:proofErr w:type="gramStart"/>
+      <w:r>
+        <w:t>, documents</w:t>
+      </w:r>
+      <w:proofErr w:type="gramEnd"/>
+      <w:r>
+        <w:t>.</w:t>
       </w:r>
     </w:p>
     <w:p>
       <w:r>
         <w:tab/>
-        <w:t>Another platform we analyzed is Todoist. This tool provides basic scheduling as a free service, and as a paid subscription sells a suite of personalization, backups and sync.</w:t>
+        <w:t xml:space="preserve">Another platform we analyzed is </w:t>
+      </w:r>
+      <w:proofErr w:type="spellStart"/>
+      <w:r>
+        <w:t>Todoist</w:t>
+      </w:r>
+      <w:proofErr w:type="spellEnd"/>
+      <w:r>
+        <w:t>. This tool provides basic scheduling as a free service, and as a paid subscription sells a suite of personalization, backups and sync.</w:t>
       </w:r>
     </w:p>
     <w:p>
@@ -378,6 +447,9 @@
         <w:keepNext/>
       </w:pPr>
       <w:r>
+        <w:rPr>
+          <w:noProof/>
+        </w:rPr>
         <w:drawing>
           <wp:inline distT="0" distB="0" distL="0" distR="0" wp14:anchorId="0BFB3E20" wp14:editId="7B9689C4">
             <wp:extent cx="5943600" cy="2863215"/>
@@ -425,39 +497,48 @@
         <w:pStyle w:val="Caption"/>
         <w:jc w:val="center"/>
       </w:pPr>
-      <w:r>
-        <w:fldChar w:fldCharType="begin"/>
-      </w:r>
-      <w:r>
-        <w:instrText xml:space="preserve"> SEQ Figure \* ARABIC </w:instrText>
-      </w:r>
-      <w:r>
-        <w:fldChar w:fldCharType="separate"/>
-      </w:r>
+      <w:fldSimple w:instr=" SEQ Figure \* ARABIC ">
+        <w:r>
+          <w:rPr>
+            <w:noProof/>
+          </w:rPr>
+          <w:t>2</w:t>
+        </w:r>
+      </w:fldSimple>
+      <w:r>
+        <w:t xml:space="preserve">. </w:t>
+      </w:r>
+      <w:proofErr w:type="spellStart"/>
+      <w:r>
+        <w:t>Todoist</w:t>
+      </w:r>
+      <w:proofErr w:type="spellEnd"/>
+      <w:r>
+        <w:t xml:space="preserve"> "Today" Page</w:t>
+      </w:r>
+    </w:p>
+    <w:p>
+      <w:r>
+        <w:tab/>
+        <w:t xml:space="preserve">Next service is Any.do. Any.do provides basic scheduling </w:t>
+      </w:r>
+      <w:proofErr w:type="gramStart"/>
+      <w:r>
+        <w:t>service</w:t>
+      </w:r>
+      <w:proofErr w:type="gramEnd"/>
+      <w:r>
+        <w:t xml:space="preserve"> for free with automation, messaging integration and customization as a paid premium. It features a simple user-friendly interface with a bright theme.</w:t>
+      </w:r>
+    </w:p>
+    <w:p>
+      <w:pPr>
+        <w:keepNext/>
+      </w:pPr>
       <w:r>
         <w:rPr>
           <w:noProof/>
         </w:rPr>
-        <w:t>2</w:t>
-      </w:r>
-      <w:r>
-        <w:fldChar w:fldCharType="end"/>
-      </w:r>
-      <w:r>
-        <w:t>. Todoist "Today" Page</w:t>
-      </w:r>
-    </w:p>
-    <w:p>
-      <w:r>
-        <w:tab/>
-        <w:t>Next service is Any.do. Any.do provides basic scheduling service for free with automation, messaging integration and customization as a paid premium. It features a simple user-friendly interface with a bright theme.</w:t>
-      </w:r>
-    </w:p>
-    <w:p>
-      <w:pPr>
-        <w:keepNext/>
-      </w:pPr>
-      <w:r>
         <w:drawing>
           <wp:inline distT="0" distB="0" distL="0" distR="0" wp14:anchorId="5B4DDB6D" wp14:editId="2AB9BE3A">
             <wp:extent cx="5925796" cy="2088000"/>
@@ -507,24 +588,14 @@
         <w:pStyle w:val="Caption"/>
         <w:jc w:val="center"/>
       </w:pPr>
-      <w:r>
-        <w:fldChar w:fldCharType="begin"/>
-      </w:r>
-      <w:r>
-        <w:instrText xml:space="preserve"> SEQ Figure \* ARABIC </w:instrText>
-      </w:r>
-      <w:r>
-        <w:fldChar w:fldCharType="separate"/>
-      </w:r>
-      <w:r>
-        <w:rPr>
-          <w:noProof/>
-        </w:rPr>
-        <w:t>3</w:t>
-      </w:r>
-      <w:r>
-        <w:fldChar w:fldCharType="end"/>
-      </w:r>
+      <w:fldSimple w:instr=" SEQ Figure \* ARABIC ">
+        <w:r>
+          <w:rPr>
+            <w:noProof/>
+          </w:rPr>
+          <w:t>3</w:t>
+        </w:r>
+      </w:fldSimple>
       <w:r>
         <w:t>. Any.do "All my tasks" page</w:t>
       </w:r>
@@ -533,9 +604,30 @@
       <w:pPr>
         <w:ind w:firstLine="357"/>
       </w:pPr>
+      <w:proofErr w:type="gramStart"/>
       <w:r>
         <w:lastRenderedPageBreak/>
-        <w:t>All of the reviewed tools feature following pages:</w:t>
+        <w:t>All of</w:t>
+      </w:r>
+      <w:proofErr w:type="gramEnd"/>
+      <w:r>
+        <w:t xml:space="preserve"> the reviewed </w:t>
+      </w:r>
+      <w:proofErr w:type="gramStart"/>
+      <w:r>
+        <w:t>tools</w:t>
+      </w:r>
+      <w:proofErr w:type="gramEnd"/>
+      <w:r>
+        <w:t xml:space="preserve"> feature </w:t>
+      </w:r>
+      <w:proofErr w:type="gramStart"/>
+      <w:r>
+        <w:t>following</w:t>
+      </w:r>
+      <w:proofErr w:type="gramEnd"/>
+      <w:r>
+        <w:t xml:space="preserve"> pages:</w:t>
       </w:r>
     </w:p>
     <w:p>
@@ -635,7 +727,15 @@
     <w:p>
       <w:r>
         <w:tab/>
-        <w:t>To reinforce our model, we conducted an independent questionnaire on the public, where the respondents were asked about features and financial model.</w:t>
+        <w:t xml:space="preserve">To reinforce our model, we conducted an independent questionnaire on the public, where the respondents were asked about features and financial </w:t>
+      </w:r>
+      <w:proofErr w:type="gramStart"/>
+      <w:r>
+        <w:t>model</w:t>
+      </w:r>
+      <w:proofErr w:type="gramEnd"/>
+      <w:r>
+        <w:t>.</w:t>
       </w:r>
     </w:p>
     <w:p>
@@ -659,69 +759,323 @@
           <w:rPr>
             <w:rStyle w:val="Hyperlink"/>
           </w:rPr>
-          <w:t>https://docs.google.com/forms/d/</w:t>
-        </w:r>
-        <w:r>
-          <w:rPr>
-            <w:rStyle w:val="Hyperlink"/>
-          </w:rPr>
-          <w:t>e</w:t>
-        </w:r>
-        <w:r>
-          <w:rPr>
-            <w:rStyle w:val="Hyperlink"/>
-          </w:rPr>
-          <w:t>/1FAIpQLSfGFTyv77Qkc</w:t>
-        </w:r>
-        <w:r>
-          <w:rPr>
-            <w:rStyle w:val="Hyperlink"/>
-          </w:rPr>
-          <w:t>-</w:t>
-        </w:r>
-        <w:r>
-          <w:rPr>
-            <w:rStyle w:val="Hyperlink"/>
-          </w:rPr>
-          <w:t>lVX4glku62SannNE127NthSJn_mB_UB</w:t>
-        </w:r>
-        <w:r>
-          <w:rPr>
-            <w:rStyle w:val="Hyperlink"/>
-          </w:rPr>
-          <w:t>H</w:t>
-        </w:r>
-        <w:r>
-          <w:rPr>
-            <w:rStyle w:val="Hyperlink"/>
-          </w:rPr>
-          <w:t>KpQg/vie</w:t>
-        </w:r>
-        <w:r>
-          <w:rPr>
-            <w:rStyle w:val="Hyperlink"/>
-          </w:rPr>
-          <w:t>w</w:t>
-        </w:r>
-        <w:r>
-          <w:rPr>
-            <w:rStyle w:val="Hyperlink"/>
-          </w:rPr>
-          <w:t>form?usp=header</w:t>
+          <w:t>https://docs.google.com/forms/d/e/1FAIpQLSfGFTyv77Qkc-lVX4glku62SannNE127NthSJn_mB_UBHKpQg/viewform?usp=header</w:t>
         </w:r>
       </w:hyperlink>
     </w:p>
     <w:p>
-      <w:r>
-        <w:tab/>
-        <w:t xml:space="preserve">The research concluded that most of respondents have had experiences with planning apps. This is a valuable insight, it shows that our respondents already rely on tools to plan their tasks. </w:t>
-      </w:r>
-      <w:r>
+      <w:pPr>
         <w:rPr>
           <w:i/>
           <w:iCs/>
         </w:rPr>
-        <w:t>Insert picture here</w:t>
+      </w:pPr>
+      <w:r>
+        <w:tab/>
+        <w:t xml:space="preserve">The research concluded that most of respondents have had </w:t>
+      </w:r>
+      <w:proofErr w:type="gramStart"/>
+      <w:r>
+        <w:t>experiences</w:t>
+      </w:r>
+      <w:proofErr w:type="gramEnd"/>
+      <w:r>
+        <w:t xml:space="preserve"> with planning apps. This is a valuable insight, it shows that our respondents already rely on tools to plan their tasks. </w:t>
+      </w:r>
+    </w:p>
+    <w:p>
+      <w:r>
+        <w:rPr>
+          <w:i/>
+          <w:iCs/>
+          <w:noProof/>
+        </w:rPr>
+        <w:drawing>
+          <wp:inline distT="0" distB="0" distL="0" distR="0" wp14:anchorId="215406C5" wp14:editId="5C0C7E40">
+            <wp:extent cx="5935345" cy="2438400"/>
+            <wp:effectExtent l="19050" t="19050" r="27305" b="19050"/>
+            <wp:docPr id="1276911118" name="Picture 1"/>
+            <wp:cNvGraphicFramePr>
+              <a:graphicFrameLocks xmlns:a="http://schemas.openxmlformats.org/drawingml/2006/main" noChangeAspect="1"/>
+            </wp:cNvGraphicFramePr>
+            <a:graphic xmlns:a="http://schemas.openxmlformats.org/drawingml/2006/main">
+              <a:graphicData uri="http://schemas.openxmlformats.org/drawingml/2006/picture">
+                <pic:pic xmlns:pic="http://schemas.openxmlformats.org/drawingml/2006/picture">
+                  <pic:nvPicPr>
+                    <pic:cNvPr id="0" name="Picture 1"/>
+                    <pic:cNvPicPr>
+                      <a:picLocks noChangeAspect="1" noChangeArrowheads="1"/>
+                    </pic:cNvPicPr>
+                  </pic:nvPicPr>
+                  <pic:blipFill>
+                    <a:blip r:embed="rId12">
+                      <a:extLst>
+                        <a:ext uri="{28A0092B-C50C-407E-A947-70E740481C1C}">
+                          <a14:useLocalDpi xmlns:a14="http://schemas.microsoft.com/office/drawing/2010/main" val="0"/>
+                        </a:ext>
+                      </a:extLst>
+                    </a:blip>
+                    <a:srcRect/>
+                    <a:stretch>
+                      <a:fillRect/>
+                    </a:stretch>
+                  </pic:blipFill>
+                  <pic:spPr bwMode="auto">
+                    <a:xfrm>
+                      <a:off x="0" y="0"/>
+                      <a:ext cx="5935345" cy="2438400"/>
+                    </a:xfrm>
+                    <a:prstGeom prst="rect">
+                      <a:avLst/>
+                    </a:prstGeom>
+                    <a:noFill/>
+                    <a:ln w="15875">
+                      <a:solidFill>
+                        <a:schemeClr val="accent1"/>
+                      </a:solidFill>
+                    </a:ln>
+                  </pic:spPr>
+                </pic:pic>
+              </a:graphicData>
+            </a:graphic>
+          </wp:inline>
+        </w:drawing>
+      </w:r>
+    </w:p>
+    <w:p>
+      <w:r>
+        <w:lastRenderedPageBreak/>
+        <w:drawing>
+          <wp:inline distT="0" distB="0" distL="0" distR="0" wp14:anchorId="1C473971" wp14:editId="432D83DF">
+            <wp:extent cx="5943600" cy="2785745"/>
+            <wp:effectExtent l="19050" t="19050" r="19050" b="14605"/>
+            <wp:docPr id="670952051" name="Picture 1" descr="A graph with purple and white text&#10;&#10;AI-generated content may be incorrect."/>
+            <wp:cNvGraphicFramePr>
+              <a:graphicFrameLocks xmlns:a="http://schemas.openxmlformats.org/drawingml/2006/main" noChangeAspect="1"/>
+            </wp:cNvGraphicFramePr>
+            <a:graphic xmlns:a="http://schemas.openxmlformats.org/drawingml/2006/main">
+              <a:graphicData uri="http://schemas.openxmlformats.org/drawingml/2006/picture">
+                <pic:pic xmlns:pic="http://schemas.openxmlformats.org/drawingml/2006/picture">
+                  <pic:nvPicPr>
+                    <pic:cNvPr id="670952051" name="Picture 1" descr="A graph with purple and white text&#10;&#10;AI-generated content may be incorrect."/>
+                    <pic:cNvPicPr/>
+                  </pic:nvPicPr>
+                  <pic:blipFill>
+                    <a:blip r:embed="rId13"/>
+                    <a:stretch>
+                      <a:fillRect/>
+                    </a:stretch>
+                  </pic:blipFill>
+                  <pic:spPr>
+                    <a:xfrm>
+                      <a:off x="0" y="0"/>
+                      <a:ext cx="5943600" cy="2785745"/>
+                    </a:xfrm>
+                    <a:prstGeom prst="rect">
+                      <a:avLst/>
+                    </a:prstGeom>
+                    <a:ln w="15875">
+                      <a:solidFill>
+                        <a:schemeClr val="accent1"/>
+                      </a:solidFill>
+                    </a:ln>
+                  </pic:spPr>
+                </pic:pic>
+              </a:graphicData>
+            </a:graphic>
+          </wp:inline>
+        </w:drawing>
+      </w:r>
+    </w:p>
+    <w:p>
+      <w:r>
+        <w:t>Our respondents have also shown interest in the following features:</w:t>
+      </w:r>
+    </w:p>
+    <w:p>
+      <w:r>
+        <w:rPr>
+          <w:noProof/>
+        </w:rPr>
+        <w:drawing>
+          <wp:inline distT="0" distB="0" distL="0" distR="0" wp14:anchorId="27C7BECF" wp14:editId="4A8A07A2">
+            <wp:extent cx="5943600" cy="2791460"/>
+            <wp:effectExtent l="19050" t="19050" r="19050" b="27940"/>
+            <wp:docPr id="331653375" name="Picture 4" descr="A graph with purple bars&#10;&#10;AI-generated content may be incorrect."/>
+            <wp:cNvGraphicFramePr>
+              <a:graphicFrameLocks xmlns:a="http://schemas.openxmlformats.org/drawingml/2006/main" noChangeAspect="1"/>
+            </wp:cNvGraphicFramePr>
+            <a:graphic xmlns:a="http://schemas.openxmlformats.org/drawingml/2006/main">
+              <a:graphicData uri="http://schemas.openxmlformats.org/drawingml/2006/picture">
+                <pic:pic xmlns:pic="http://schemas.openxmlformats.org/drawingml/2006/picture">
+                  <pic:nvPicPr>
+                    <pic:cNvPr id="331653375" name="Picture 4" descr="A graph with purple bars&#10;&#10;AI-generated content may be incorrect."/>
+                    <pic:cNvPicPr>
+                      <a:picLocks noChangeAspect="1" noChangeArrowheads="1"/>
+                    </pic:cNvPicPr>
+                  </pic:nvPicPr>
+                  <pic:blipFill>
+                    <a:blip r:embed="rId14">
+                      <a:extLst>
+                        <a:ext uri="{28A0092B-C50C-407E-A947-70E740481C1C}">
+                          <a14:useLocalDpi xmlns:a14="http://schemas.microsoft.com/office/drawing/2010/main" val="0"/>
+                        </a:ext>
+                      </a:extLst>
+                    </a:blip>
+                    <a:srcRect/>
+                    <a:stretch>
+                      <a:fillRect/>
+                    </a:stretch>
+                  </pic:blipFill>
+                  <pic:spPr bwMode="auto">
+                    <a:xfrm>
+                      <a:off x="0" y="0"/>
+                      <a:ext cx="5943600" cy="2791460"/>
+                    </a:xfrm>
+                    <a:prstGeom prst="rect">
+                      <a:avLst/>
+                    </a:prstGeom>
+                    <a:noFill/>
+                    <a:ln w="15875">
+                      <a:solidFill>
+                        <a:schemeClr val="accent1"/>
+                      </a:solidFill>
+                    </a:ln>
+                  </pic:spPr>
+                </pic:pic>
+              </a:graphicData>
+            </a:graphic>
+          </wp:inline>
+        </w:drawing>
+      </w:r>
+    </w:p>
+    <w:p>
+      <w:r>
+        <w:t xml:space="preserve">This shows that the most important is task management itself, and </w:t>
+      </w:r>
+      <w:r>
+        <w:t>subtasks and collaboration being the next most needed features.</w:t>
+      </w:r>
+    </w:p>
+    <w:p/>
+    <w:p>
+      <w:r>
+        <w:t>We also found out that our target audience agrees with “freemium” model and is willing to pay for certain features.</w:t>
+      </w:r>
+    </w:p>
+    <w:p>
+      <w:r>
+        <w:rPr>
+          <w:noProof/>
+        </w:rPr>
+        <w:lastRenderedPageBreak/>
+        <w:drawing>
+          <wp:inline distT="0" distB="0" distL="0" distR="0" wp14:anchorId="26AE4FDA" wp14:editId="72A57A56">
+            <wp:extent cx="5943600" cy="2613660"/>
+            <wp:effectExtent l="19050" t="19050" r="19050" b="15240"/>
+            <wp:docPr id="1548067240" name="Picture 2"/>
+            <wp:cNvGraphicFramePr>
+              <a:graphicFrameLocks xmlns:a="http://schemas.openxmlformats.org/drawingml/2006/main" noChangeAspect="1"/>
+            </wp:cNvGraphicFramePr>
+            <a:graphic xmlns:a="http://schemas.openxmlformats.org/drawingml/2006/main">
+              <a:graphicData uri="http://schemas.openxmlformats.org/drawingml/2006/picture">
+                <pic:pic xmlns:pic="http://schemas.openxmlformats.org/drawingml/2006/picture">
+                  <pic:nvPicPr>
+                    <pic:cNvPr id="0" name="Picture 2"/>
+                    <pic:cNvPicPr>
+                      <a:picLocks noChangeAspect="1" noChangeArrowheads="1"/>
+                    </pic:cNvPicPr>
+                  </pic:nvPicPr>
+                  <pic:blipFill>
+                    <a:blip r:embed="rId15">
+                      <a:extLst>
+                        <a:ext uri="{28A0092B-C50C-407E-A947-70E740481C1C}">
+                          <a14:useLocalDpi xmlns:a14="http://schemas.microsoft.com/office/drawing/2010/main" val="0"/>
+                        </a:ext>
+                      </a:extLst>
+                    </a:blip>
+                    <a:srcRect/>
+                    <a:stretch>
+                      <a:fillRect/>
+                    </a:stretch>
+                  </pic:blipFill>
+                  <pic:spPr bwMode="auto">
+                    <a:xfrm>
+                      <a:off x="0" y="0"/>
+                      <a:ext cx="5943600" cy="2613660"/>
+                    </a:xfrm>
+                    <a:prstGeom prst="rect">
+                      <a:avLst/>
+                    </a:prstGeom>
+                    <a:noFill/>
+                    <a:ln w="15875">
+                      <a:solidFill>
+                        <a:schemeClr val="accent1"/>
+                      </a:solidFill>
+                    </a:ln>
+                  </pic:spPr>
+                </pic:pic>
+              </a:graphicData>
+            </a:graphic>
+          </wp:inline>
+        </w:drawing>
+      </w:r>
+    </w:p>
+    <w:p>
+      <w:r>
+        <w:rPr>
+          <w:noProof/>
+        </w:rPr>
+        <w:drawing>
+          <wp:inline distT="0" distB="0" distL="0" distR="0" wp14:anchorId="19E99298" wp14:editId="7AE08754">
+            <wp:extent cx="5943600" cy="2788920"/>
+            <wp:effectExtent l="19050" t="19050" r="19050" b="11430"/>
+            <wp:docPr id="1274557428" name="Picture 3" descr="A graph with purple bars and numbers&#10;&#10;AI-generated content may be incorrect."/>
+            <wp:cNvGraphicFramePr>
+              <a:graphicFrameLocks xmlns:a="http://schemas.openxmlformats.org/drawingml/2006/main" noChangeAspect="1"/>
+            </wp:cNvGraphicFramePr>
+            <a:graphic xmlns:a="http://schemas.openxmlformats.org/drawingml/2006/main">
+              <a:graphicData uri="http://schemas.openxmlformats.org/drawingml/2006/picture">
+                <pic:pic xmlns:pic="http://schemas.openxmlformats.org/drawingml/2006/picture">
+                  <pic:nvPicPr>
+                    <pic:cNvPr id="1274557428" name="Picture 3" descr="A graph with purple bars and numbers&#10;&#10;AI-generated content may be incorrect."/>
+                    <pic:cNvPicPr>
+                      <a:picLocks noChangeAspect="1" noChangeArrowheads="1"/>
+                    </pic:cNvPicPr>
+                  </pic:nvPicPr>
+                  <pic:blipFill>
+                    <a:blip r:embed="rId16">
+                      <a:extLst>
+                        <a:ext uri="{28A0092B-C50C-407E-A947-70E740481C1C}">
+                          <a14:useLocalDpi xmlns:a14="http://schemas.microsoft.com/office/drawing/2010/main" val="0"/>
+                        </a:ext>
+                      </a:extLst>
+                    </a:blip>
+                    <a:srcRect/>
+                    <a:stretch>
+                      <a:fillRect/>
+                    </a:stretch>
+                  </pic:blipFill>
+                  <pic:spPr bwMode="auto">
+                    <a:xfrm>
+                      <a:off x="0" y="0"/>
+                      <a:ext cx="5943600" cy="2788920"/>
+                    </a:xfrm>
+                    <a:prstGeom prst="rect">
+                      <a:avLst/>
+                    </a:prstGeom>
+                    <a:noFill/>
+                    <a:ln w="15875">
+                      <a:solidFill>
+                        <a:schemeClr val="accent1"/>
+                      </a:solidFill>
+                    </a:ln>
+                  </pic:spPr>
+                </pic:pic>
+              </a:graphicData>
+            </a:graphic>
+          </wp:inline>
+        </w:drawing>
       </w:r>
     </w:p>
     <w:p/>
@@ -793,7 +1147,71 @@
           <w:color w:val="212121"/>
           <w:highlight w:val="white"/>
         </w:rPr>
-        <w:t>Aydın, A., Ünalan, D., &amp; Somunoğlu İkinci, S. (2017). THE EFFECT OF TIME MANAGEMENT ON THE ACADEMIC ACHIEVEMENTS OF UNIVERSITY STUDENTS. International Journal of Social And Humanities Sciences, 1(2), 39-53.</w:t>
+        <w:t xml:space="preserve">Aydın, A., </w:t>
+      </w:r>
+      <w:proofErr w:type="spellStart"/>
+      <w:r>
+        <w:rPr>
+          <w:color w:val="212121"/>
+          <w:highlight w:val="white"/>
+        </w:rPr>
+        <w:t>Ünalan</w:t>
+      </w:r>
+      <w:proofErr w:type="spellEnd"/>
+      <w:r>
+        <w:rPr>
+          <w:color w:val="212121"/>
+          <w:highlight w:val="white"/>
+        </w:rPr>
+        <w:t xml:space="preserve">, D., &amp; </w:t>
+      </w:r>
+      <w:proofErr w:type="spellStart"/>
+      <w:r>
+        <w:rPr>
+          <w:color w:val="212121"/>
+          <w:highlight w:val="white"/>
+        </w:rPr>
+        <w:t>Somunoğlu</w:t>
+      </w:r>
+      <w:proofErr w:type="spellEnd"/>
+      <w:r>
+        <w:rPr>
+          <w:color w:val="212121"/>
+          <w:highlight w:val="white"/>
+        </w:rPr>
+        <w:t xml:space="preserve"> </w:t>
+      </w:r>
+      <w:proofErr w:type="spellStart"/>
+      <w:r>
+        <w:rPr>
+          <w:color w:val="212121"/>
+          <w:highlight w:val="white"/>
+        </w:rPr>
+        <w:t>İkinci</w:t>
+      </w:r>
+      <w:proofErr w:type="spellEnd"/>
+      <w:r>
+        <w:rPr>
+          <w:color w:val="212121"/>
+          <w:highlight w:val="white"/>
+        </w:rPr>
+        <w:t xml:space="preserve">, S. (2017). THE EFFECT OF TIME MANAGEMENT ON THE ACADEMIC ACHIEVEMENTS OF UNIVERSITY STUDENTS. International Journal of Social </w:t>
+      </w:r>
+      <w:proofErr w:type="gramStart"/>
+      <w:r>
+        <w:rPr>
+          <w:color w:val="212121"/>
+          <w:highlight w:val="white"/>
+        </w:rPr>
+        <w:t>And</w:t>
+      </w:r>
+      <w:proofErr w:type="gramEnd"/>
+      <w:r>
+        <w:rPr>
+          <w:color w:val="212121"/>
+          <w:highlight w:val="white"/>
+        </w:rPr>
+        <w:t xml:space="preserve"> Humanities Sciences, 1(2), 39-53.</w:t>
       </w:r>
     </w:p>
     <w:p>
@@ -841,7 +1259,6 @@
         <w:rPr>
           <w:i/>
           <w:iCs/>
-          <w:lang w:val="ru-RU"/>
         </w:rPr>
         <w:t xml:space="preserve"> </w:t>
       </w:r>
@@ -863,18 +1280,16 @@
           <w:b/>
           <w:bCs/>
           <w:i/>
-          <w:lang w:val="ru-RU"/>
         </w:rPr>
         <w:t>13</w:t>
       </w:r>
       <w:r>
         <w:rPr>
           <w:i/>
-          <w:lang w:val="ru-RU"/>
         </w:rPr>
         <w:t xml:space="preserve">, 323 (2025). </w:t>
       </w:r>
-      <w:hyperlink r:id="rId12" w:history="1">
+      <w:hyperlink r:id="rId17" w:history="1">
         <w:r>
           <w:rPr>
             <w:rStyle w:val="Hyperlink"/>
@@ -886,7 +1301,6 @@
           <w:rPr>
             <w:rStyle w:val="Hyperlink"/>
             <w:i/>
-            <w:lang w:val="ru-RU"/>
           </w:rPr>
           <w:t>://</w:t>
         </w:r>
@@ -901,7 +1315,6 @@
           <w:rPr>
             <w:rStyle w:val="Hyperlink"/>
             <w:i/>
-            <w:lang w:val="ru-RU"/>
           </w:rPr>
           <w:t>.</w:t>
         </w:r>
@@ -916,7 +1329,6 @@
           <w:rPr>
             <w:rStyle w:val="Hyperlink"/>
             <w:i/>
-            <w:lang w:val="ru-RU"/>
           </w:rPr>
           <w:t>/10.1186/</w:t>
         </w:r>
@@ -931,25 +1343,8 @@
           <w:rPr>
             <w:rStyle w:val="Hyperlink"/>
             <w:i/>
-            <w:lang w:val="ru-RU"/>
           </w:rPr>
-          <w:t>40359-025-0</w:t>
-        </w:r>
-        <w:r>
-          <w:rPr>
-            <w:rStyle w:val="Hyperlink"/>
-            <w:i/>
-            <w:lang w:val="ru-RU"/>
-          </w:rPr>
-          <w:t>2</w:t>
-        </w:r>
-        <w:r>
-          <w:rPr>
-            <w:rStyle w:val="Hyperlink"/>
-            <w:i/>
-            <w:lang w:val="ru-RU"/>
-          </w:rPr>
-          <w:t>619-</w:t>
+          <w:t>40359-025-02619-</w:t>
         </w:r>
         <w:r>
           <w:rPr>
@@ -973,29 +1368,25 @@
       </w:r>
       <w:r>
         <w:br/>
-        <w:t>JMIR Public Health Surveill 2022;8(12):e41606</w:t>
+        <w:t xml:space="preserve">JMIR Public Health </w:t>
+      </w:r>
+      <w:proofErr w:type="spellStart"/>
+      <w:r>
+        <w:t>Surveill</w:t>
+      </w:r>
+      <w:proofErr w:type="spellEnd"/>
+      <w:r>
+        <w:t xml:space="preserve"> 2022;8(12):e41606</w:t>
       </w:r>
       <w:r>
         <w:br/>
       </w:r>
-      <w:hyperlink r:id="rId13" w:history="1">
+      <w:hyperlink r:id="rId18" w:history="1">
         <w:r>
           <w:rPr>
             <w:rStyle w:val="Hyperlink"/>
           </w:rPr>
-          <w:t>https://doi.org/10.2196</w:t>
-        </w:r>
-        <w:r>
-          <w:rPr>
-            <w:rStyle w:val="Hyperlink"/>
-          </w:rPr>
-          <w:t>/</w:t>
-        </w:r>
-        <w:r>
-          <w:rPr>
-            <w:rStyle w:val="Hyperlink"/>
-          </w:rPr>
-          <w:t>41606</w:t>
+          <w:t>https://doi.org/10.2196/41606</w:t>
         </w:r>
       </w:hyperlink>
     </w:p>
@@ -1008,7 +1399,7 @@
       <w:r>
         <w:t xml:space="preserve">Any.do: </w:t>
       </w:r>
-      <w:hyperlink r:id="rId14" w:history="1">
+      <w:hyperlink r:id="rId19" w:history="1">
         <w:r>
           <w:rPr>
             <w:rStyle w:val="Hyperlink"/>
@@ -1021,9 +1412,16 @@
       </w:r>
       <w:r>
         <w:br/>
-        <w:t xml:space="preserve">Todoist: </w:t>
-      </w:r>
-      <w:hyperlink r:id="rId15" w:history="1">
+      </w:r>
+      <w:proofErr w:type="spellStart"/>
+      <w:r>
+        <w:t>Todoist</w:t>
+      </w:r>
+      <w:proofErr w:type="spellEnd"/>
+      <w:r>
+        <w:t xml:space="preserve">: </w:t>
+      </w:r>
+      <w:hyperlink r:id="rId20" w:history="1">
         <w:r>
           <w:rPr>
             <w:rStyle w:val="Hyperlink"/>
@@ -1035,7 +1433,7 @@
         <w:br/>
         <w:t xml:space="preserve">Microsoft To-Do (WEB version): </w:t>
       </w:r>
-      <w:hyperlink r:id="rId16" w:history="1">
+      <w:hyperlink r:id="rId21" w:history="1">
         <w:r>
           <w:rPr>
             <w:rStyle w:val="Hyperlink"/>
@@ -1781,6 +2179,7 @@
   <w:style w:type="character" w:default="1" w:styleId="DefaultParagraphFont">
     <w:name w:val="Default Paragraph Font"/>
     <w:uiPriority w:val="1"/>
+    <w:semiHidden/>
     <w:unhideWhenUsed/>
   </w:style>
   <w:style w:type="table" w:default="1" w:styleId="TableNormal">

</xml_diff>